<commit_message>
Update Report and Code Documentation.docx
</commit_message>
<xml_diff>
--- a/HW2/Report and Code Documentation.docx
+++ b/HW2/Report and Code Documentation.docx
@@ -146,11 +146,9 @@
         </w:rPr>
         <w:t>.</w:t>
       </w:r>
-      <w:proofErr w:type="spellStart"/>
       <w:r>
         <w:t>py</w:t>
       </w:r>
-      <w:proofErr w:type="spellEnd"/>
       <w:r>
         <w:rPr>
           <w:lang w:val="el-GR"/>
@@ -166,11 +164,9 @@
         </w:rPr>
         <w:t xml:space="preserve"> 3.6 η νεότερη και τα πακέτα </w:t>
       </w:r>
-      <w:proofErr w:type="spellStart"/>
       <w:r>
         <w:t>numpy</w:t>
       </w:r>
-      <w:proofErr w:type="spellEnd"/>
       <w:r>
         <w:rPr>
           <w:lang w:val="el-GR"/>
@@ -242,11 +238,9 @@
         </w:rPr>
         <w:t xml:space="preserve">Αρχικα τα δεδομένα θα πρέπει να κανονιικοποιηθούν πριν μπουν στο νευρωνικο δύκτιο. Χρησιμοποίησα την μέθοδο κανονικοποίσης </w:t>
       </w:r>
-      <w:proofErr w:type="spellStart"/>
       <w:r>
         <w:t>MinMax</w:t>
       </w:r>
-      <w:proofErr w:type="spellEnd"/>
       <w:r>
         <w:rPr>
           <w:lang w:val="el-GR"/>
@@ -341,9 +335,6 @@
     <w:p>
       <w:pPr>
         <w:pStyle w:val="BodyText"/>
-        <w:rPr>
-          <w:lang w:val="el-GR"/>
-        </w:rPr>
       </w:pPr>
       <w:r>
         <w:rPr>
@@ -393,6 +384,49 @@
         <w:t>py</w:t>
       </w:r>
       <w:proofErr w:type="spellEnd"/>
+    </w:p>
+    <w:p>
+      <w:pPr>
+        <w:pStyle w:val="BodyText"/>
+        <w:rPr>
+          <w:lang w:val="el-GR"/>
+        </w:rPr>
+      </w:pPr>
+      <w:r>
+        <w:rPr>
+          <w:lang w:val="el-GR"/>
+        </w:rPr>
+        <w:t xml:space="preserve">Αυτή η διαδικασία γίνεται αυτόματα με το τρέξιμο του </w:t>
+      </w:r>
+      <w:r>
+        <w:t>script</w:t>
+      </w:r>
+      <w:r>
+        <w:rPr>
+          <w:lang w:val="el-GR"/>
+        </w:rPr>
+        <w:t xml:space="preserve"> </w:t>
+      </w:r>
+      <w:r>
+        <w:t>Trainer</w:t>
+      </w:r>
+      <w:r>
+        <w:rPr>
+          <w:lang w:val="el-GR"/>
+        </w:rPr>
+        <w:t>.</w:t>
+      </w:r>
+      <w:proofErr w:type="spellStart"/>
+      <w:r>
+        <w:t>py</w:t>
+      </w:r>
+      <w:proofErr w:type="spellEnd"/>
+      <w:r>
+        <w:rPr>
+          <w:lang w:val="el-GR"/>
+        </w:rPr>
+        <w:t>, πριν να εκκινήσει η εκπαίδευση.</w:t>
+      </w:r>
     </w:p>
     <w:p>
       <w:pPr>
@@ -737,7 +771,7 @@
         </w:rPr>
         <w:lastRenderedPageBreak/>
         <w:drawing>
-          <wp:inline distT="0" distB="0" distL="0" distR="0" wp14:anchorId="605EEF27" wp14:editId="2D8F81FE">
+          <wp:inline distT="0" distB="0" distL="0" distR="0" wp14:anchorId="605EEF27" wp14:editId="0432EEA5">
             <wp:extent cx="6445623" cy="2891117"/>
             <wp:effectExtent l="0" t="0" r="12700" b="5080"/>
             <wp:docPr id="1355885773" name="Chart 1">
@@ -769,7 +803,7 @@
           <w:noProof/>
         </w:rPr>
         <w:drawing>
-          <wp:inline distT="0" distB="0" distL="0" distR="0" wp14:anchorId="33A20B6F" wp14:editId="6970398A">
+          <wp:inline distT="0" distB="0" distL="0" distR="0" wp14:anchorId="33A20B6F" wp14:editId="30F9E764">
             <wp:extent cx="6481482" cy="3333750"/>
             <wp:effectExtent l="0" t="0" r="14605" b="0"/>
             <wp:docPr id="1334327224" name="Chart 1">
@@ -1013,21 +1047,8 @@
         </w:tabs>
         <w:spacing w:after="0"/>
       </w:pPr>
-      <w:proofErr w:type="spellStart"/>
-      <w:r>
-        <w:t>Πρώτο</w:t>
-      </w:r>
-      <w:proofErr w:type="spellEnd"/>
-      <w:r>
-        <w:t xml:space="preserve"> Επίπ</w:t>
-      </w:r>
-      <w:proofErr w:type="spellStart"/>
-      <w:r>
-        <w:t>εδο</w:t>
-      </w:r>
-      <w:proofErr w:type="spellEnd"/>
-      <w:r>
-        <w:t xml:space="preserve">: </w:t>
+      <w:r>
+        <w:t xml:space="preserve">Πρώτο Επίπεδο: </w:t>
       </w:r>
       <w:r>
         <w:rPr>
@@ -1036,15 +1057,7 @@
         <w:t>16</w:t>
       </w:r>
       <w:r>
-        <w:t xml:space="preserve"> </w:t>
-      </w:r>
-      <w:proofErr w:type="spellStart"/>
-      <w:r>
-        <w:t>νευρώνες</w:t>
-      </w:r>
-      <w:proofErr w:type="spellEnd"/>
-      <w:r>
-        <w:t xml:space="preserve"> (</w:t>
+        <w:t xml:space="preserve"> νευρώνες (</w:t>
       </w:r>
       <w:r>
         <w:rPr>
@@ -1053,15 +1066,7 @@
         <w:t>16</w:t>
       </w:r>
       <w:r>
-        <w:t xml:space="preserve"> </w:t>
-      </w:r>
-      <w:proofErr w:type="spellStart"/>
-      <w:r>
-        <w:t>είσοδοι</w:t>
-      </w:r>
-      <w:proofErr w:type="spellEnd"/>
-      <w:r>
-        <w:t>)</w:t>
+        <w:t xml:space="preserve"> είσοδοι)</w:t>
       </w:r>
     </w:p>
     <w:p>
@@ -1076,21 +1081,8 @@
         </w:tabs>
         <w:spacing w:after="0"/>
       </w:pPr>
-      <w:proofErr w:type="spellStart"/>
-      <w:r>
-        <w:t>Δεύτερο</w:t>
-      </w:r>
-      <w:proofErr w:type="spellEnd"/>
-      <w:r>
-        <w:t xml:space="preserve"> Επίπ</w:t>
-      </w:r>
-      <w:proofErr w:type="spellStart"/>
-      <w:r>
-        <w:t>εδο</w:t>
-      </w:r>
-      <w:proofErr w:type="spellEnd"/>
-      <w:r>
-        <w:t xml:space="preserve">: </w:t>
+      <w:r>
+        <w:t xml:space="preserve">Δεύτερο Επίπεδο: </w:t>
       </w:r>
       <w:r>
         <w:rPr>
@@ -1099,13 +1091,8 @@
         <w:t>3</w:t>
       </w:r>
       <w:r>
-        <w:t xml:space="preserve">2 </w:t>
-      </w:r>
-      <w:proofErr w:type="spellStart"/>
-      <w:r>
-        <w:t>νευρώνες</w:t>
-      </w:r>
-      <w:proofErr w:type="spellEnd"/>
+        <w:t>2 νευρώνες</w:t>
+      </w:r>
     </w:p>
     <w:p>
       <w:pPr>
@@ -1134,11 +1121,9 @@
         </w:rPr>
         <w:t xml:space="preserve">32 </w:t>
       </w:r>
-      <w:proofErr w:type="spellStart"/>
       <w:r>
         <w:t>νευρώνες</w:t>
       </w:r>
-      <w:proofErr w:type="spellEnd"/>
     </w:p>
     <w:p>
       <w:pPr>
@@ -1182,34 +1167,17 @@
     <w:p>
       <w:pPr>
         <w:pStyle w:val="BodyText"/>
-        <w:rPr>
-          <w:lang w:val="el-GR"/>
-        </w:rPr>
-      </w:pPr>
-      <w:proofErr w:type="spellStart"/>
+        <w:numPr>
+          <w:ilvl w:val="0"/>
+          <w:numId w:val="2"/>
+        </w:numPr>
+        <w:rPr>
+          <w:lang w:val="el-GR"/>
+        </w:rPr>
+      </w:pPr>
       <w:r>
         <w:lastRenderedPageBreak/>
-        <w:t>Ρυθμός</w:t>
-      </w:r>
-      <w:proofErr w:type="spellEnd"/>
-      <w:r>
-        <w:t xml:space="preserve"> </w:t>
-      </w:r>
-      <w:proofErr w:type="spellStart"/>
-      <w:r>
-        <w:t>Μάθησης</w:t>
-      </w:r>
-      <w:proofErr w:type="spellEnd"/>
-      <w:r>
-        <w:t xml:space="preserve"> (</w:t>
-      </w:r>
-      <w:proofErr w:type="spellStart"/>
-      <w:r>
-        <w:t>learningRate</w:t>
-      </w:r>
-      <w:proofErr w:type="spellEnd"/>
-      <w:r>
-        <w:t>): 0.</w:t>
+        <w:t>Ρυθμός Μάθησης (learningRate): 0.</w:t>
       </w:r>
       <w:r>
         <w:rPr>
@@ -1230,13 +1198,8 @@
         </w:tabs>
         <w:spacing w:after="0"/>
       </w:pPr>
-      <w:proofErr w:type="spellStart"/>
-      <w:r>
-        <w:t>Μετ</w:t>
-      </w:r>
-      <w:proofErr w:type="spellEnd"/>
-      <w:r>
-        <w:t>αβλητή Momentum: 0.</w:t>
+      <w:r>
+        <w:t>Μεταβλητή Momentum: 0.</w:t>
       </w:r>
       <w:r>
         <w:rPr>
@@ -1256,29 +1219,8 @@
           <w:tab w:val="left" w:pos="709"/>
         </w:tabs>
       </w:pPr>
-      <w:proofErr w:type="spellStart"/>
-      <w:r>
-        <w:t>Αριθμός</w:t>
-      </w:r>
-      <w:proofErr w:type="spellEnd"/>
-      <w:r>
-        <w:t xml:space="preserve"> Επανα</w:t>
-      </w:r>
-      <w:proofErr w:type="spellStart"/>
-      <w:r>
-        <w:t>λήψεων</w:t>
-      </w:r>
-      <w:proofErr w:type="spellEnd"/>
-      <w:r>
-        <w:t xml:space="preserve"> (</w:t>
-      </w:r>
-      <w:proofErr w:type="spellStart"/>
-      <w:r>
-        <w:t>maxIterations</w:t>
-      </w:r>
-      <w:proofErr w:type="spellEnd"/>
-      <w:r>
-        <w:t>): 80</w:t>
+      <w:r>
+        <w:t>Αριθμός Επαναλήψεων (maxIterations): 80</w:t>
       </w:r>
     </w:p>
     <w:p>
@@ -1294,38 +1236,13 @@
         </w:rPr>
         <w:br/>
       </w:r>
-    </w:p>
-    <w:p>
-      <w:pPr>
-        <w:pStyle w:val="BodyText"/>
-      </w:pPr>
-      <w:proofErr w:type="spellStart"/>
       <w:r>
         <w:rPr>
           <w:rStyle w:val="Strong"/>
-        </w:rPr>
-        <w:t>Αρχείο</w:t>
-      </w:r>
-      <w:proofErr w:type="spellEnd"/>
-      <w:r>
-        <w:rPr>
-          <w:rStyle w:val="Strong"/>
-        </w:rPr>
-        <w:t xml:space="preserve"> </w:t>
-      </w:r>
-      <w:proofErr w:type="spellStart"/>
-      <w:r>
-        <w:rPr>
-          <w:rStyle w:val="Strong"/>
-        </w:rPr>
-        <w:t>εκ</w:t>
-      </w:r>
-      <w:proofErr w:type="spellEnd"/>
-      <w:r>
-        <w:rPr>
-          <w:rStyle w:val="Strong"/>
-        </w:rPr>
-        <w:t>παίδευσης training.txt:</w:t>
+          <w:sz w:val="28"/>
+          <w:lang w:val="el-GR"/>
+        </w:rPr>
+        <w:t>Αντιστοίχηση και επιλογή εξόδου στο επίπεδο εξόδου με γράμματα</w:t>
       </w:r>
     </w:p>
     <w:p>
@@ -1337,397 +1254,137 @@
           <w:rStyle w:val="Strong"/>
           <w:b w:val="0"/>
           <w:bCs w:val="0"/>
-        </w:rPr>
-        <w:t>in1 in2 out</w:t>
-      </w:r>
-    </w:p>
-    <w:p>
-      <w:pPr>
-        <w:pStyle w:val="BodyText"/>
-      </w:pPr>
+          <w:lang w:val="el-GR"/>
+        </w:rPr>
+        <w:t>Αντιστοίχησα κάθε νευρώνα εξόδου με κάθε γράμμα του αλφαβήτου και ως έξοδο του δυκτίου έβαλα τον νευρώνα με την πιο ψηλή τιμη εξόδου. Για την επαλήθευση και υπλογισμό σφάλματος, όρισα πως ο νευρώνας που αντιπροσοπεύει την στοχευμένη έξοδο θα πρέπει να επιστρέφει την τιμή 1,  ενώ όλοι οι άλλοι 0.</w:t>
+      </w:r>
+    </w:p>
+    <w:p>
+      <w:pPr>
+        <w:pStyle w:val="BodyText"/>
+        <w:rPr>
+          <w:lang w:val="el-GR"/>
+        </w:rPr>
+      </w:pPr>
+    </w:p>
+    <w:p>
+      <w:pPr>
+        <w:pStyle w:val="BodyText"/>
+        <w:rPr>
+          <w:rStyle w:val="Strong"/>
+          <w:sz w:val="28"/>
+        </w:rPr>
+      </w:pPr>
+      <w:r>
+        <w:rPr>
+          <w:rStyle w:val="Strong"/>
+          <w:sz w:val="28"/>
+          <w:lang w:val="el-GR"/>
+        </w:rPr>
+        <w:t>Ενδεικτικά δεδομένα</w:t>
+      </w:r>
+      <w:r>
+        <w:rPr>
+          <w:rStyle w:val="Strong"/>
+          <w:sz w:val="28"/>
+          <w:lang w:val="el-GR"/>
+        </w:rPr>
+        <w:t xml:space="preserve"> α</w:t>
+      </w:r>
+      <w:r>
+        <w:rPr>
+          <w:rStyle w:val="Strong"/>
+          <w:sz w:val="28"/>
+          <w:lang w:val="el-GR"/>
+        </w:rPr>
+        <w:t>ρχείο</w:t>
+      </w:r>
+      <w:r>
+        <w:rPr>
+          <w:rStyle w:val="Strong"/>
+          <w:sz w:val="28"/>
+          <w:lang w:val="el-GR"/>
+        </w:rPr>
+        <w:t>υ</w:t>
+      </w:r>
+      <w:r>
+        <w:rPr>
+          <w:rStyle w:val="Strong"/>
+          <w:sz w:val="28"/>
+          <w:lang w:val="el-GR"/>
+        </w:rPr>
+        <w:t xml:space="preserve"> all_data.txt</w:t>
+      </w:r>
       <w:r>
         <w:rPr>
           <w:rStyle w:val="Strong"/>
           <w:b w:val="0"/>
           <w:bCs w:val="0"/>
-        </w:rPr>
-        <w:t>0 0 0</w:t>
-      </w:r>
-    </w:p>
-    <w:p>
-      <w:pPr>
-        <w:pStyle w:val="BodyText"/>
-      </w:pPr>
-      <w:r>
+          <w:sz w:val="28"/>
+          <w:lang w:val="el-GR"/>
+        </w:rPr>
+        <w:t xml:space="preserve">: </w:t>
+      </w:r>
+    </w:p>
+    <w:p>
+      <w:pPr>
+        <w:pStyle w:val="BodyText"/>
+      </w:pPr>
+      <w:r>
+        <w:t>Out in1 in2 in3 in4 in5 in6 in7 in8 in9 in10 in11 in12 in13 in14 in15 in16</w:t>
+      </w:r>
+    </w:p>
+    <w:p>
+      <w:pPr>
+        <w:pStyle w:val="BodyText"/>
+      </w:pPr>
+      <w:r>
+        <w:t>T</w:t>
+      </w:r>
+      <w:r>
+        <w:t>,2,8,3,5,1,8,13,0,6,6,10,8,0,8,0,8</w:t>
+      </w:r>
+    </w:p>
+    <w:p>
+      <w:pPr>
+        <w:pStyle w:val="BodyText"/>
         <w:rPr>
           <w:rStyle w:val="Strong"/>
-          <w:b w:val="0"/>
-          <w:bCs w:val="0"/>
-        </w:rPr>
-        <w:t>0 1 1</w:t>
-      </w:r>
-    </w:p>
-    <w:p>
-      <w:pPr>
-        <w:pStyle w:val="BodyText"/>
-      </w:pPr>
-      <w:r>
-        <w:rPr>
-          <w:rStyle w:val="Strong"/>
-          <w:b w:val="0"/>
-          <w:bCs w:val="0"/>
-        </w:rPr>
-        <w:t>1 0 1</w:t>
-      </w:r>
-    </w:p>
-    <w:p>
-      <w:pPr>
-        <w:pStyle w:val="BodyText"/>
-      </w:pPr>
-      <w:r>
-        <w:rPr>
-          <w:rStyle w:val="Strong"/>
-          <w:b w:val="0"/>
-          <w:bCs w:val="0"/>
-        </w:rPr>
-        <w:t>1 1 0</w:t>
-      </w:r>
-      <w:r>
-        <w:rPr>
-          <w:rStyle w:val="Strong"/>
-        </w:rPr>
-        <w:br/>
-      </w:r>
-    </w:p>
-    <w:p>
-      <w:pPr>
-        <w:pStyle w:val="BodyText"/>
-      </w:pPr>
-      <w:proofErr w:type="spellStart"/>
-      <w:r>
-        <w:rPr>
-          <w:rStyle w:val="Strong"/>
-        </w:rPr>
-        <w:t>Αρχείο</w:t>
-      </w:r>
-      <w:proofErr w:type="spellEnd"/>
-      <w:r>
-        <w:rPr>
-          <w:rStyle w:val="Strong"/>
-        </w:rPr>
+        </w:rPr>
+      </w:pPr>
+      <w:r>
         <w:t xml:space="preserve"> </w:t>
       </w:r>
-      <w:proofErr w:type="spellStart"/>
-      <w:r>
-        <w:rPr>
-          <w:rStyle w:val="Strong"/>
-        </w:rPr>
-        <w:t>ελέγχου</w:t>
-      </w:r>
-      <w:proofErr w:type="spellEnd"/>
-      <w:r>
-        <w:rPr>
-          <w:rStyle w:val="Strong"/>
-        </w:rPr>
-        <w:t xml:space="preserve"> test.txt:</w:t>
-      </w:r>
-    </w:p>
-    <w:p>
-      <w:pPr>
-        <w:pStyle w:val="BodyText"/>
-      </w:pPr>
-      <w:r>
-        <w:rPr>
-          <w:rStyle w:val="Strong"/>
-          <w:b w:val="0"/>
-          <w:bCs w:val="0"/>
-        </w:rPr>
-        <w:t>in1 in2 out</w:t>
-      </w:r>
-    </w:p>
-    <w:p>
-      <w:pPr>
-        <w:pStyle w:val="BodyText"/>
-        <w:rPr>
-          <w:lang w:val="el-GR"/>
-        </w:rPr>
-      </w:pPr>
-      <w:r>
-        <w:rPr>
-          <w:rStyle w:val="Strong"/>
-          <w:b w:val="0"/>
-          <w:bCs w:val="0"/>
-          <w:lang w:val="el-GR"/>
-        </w:rPr>
-        <w:t>0 0 0</w:t>
-      </w:r>
-    </w:p>
-    <w:p>
-      <w:pPr>
-        <w:pStyle w:val="BodyText"/>
-        <w:rPr>
-          <w:lang w:val="el-GR"/>
-        </w:rPr>
-      </w:pPr>
-      <w:r>
-        <w:rPr>
-          <w:rStyle w:val="Strong"/>
-          <w:b w:val="0"/>
-          <w:bCs w:val="0"/>
-          <w:lang w:val="el-GR"/>
-        </w:rPr>
-        <w:t>0 1 1</w:t>
-      </w:r>
-    </w:p>
-    <w:p>
-      <w:pPr>
-        <w:pStyle w:val="BodyText"/>
-        <w:rPr>
-          <w:lang w:val="el-GR"/>
-        </w:rPr>
-      </w:pPr>
-      <w:r>
-        <w:rPr>
-          <w:rStyle w:val="Strong"/>
-          <w:b w:val="0"/>
-          <w:bCs w:val="0"/>
-          <w:lang w:val="el-GR"/>
-        </w:rPr>
-        <w:t>1 0 1</w:t>
-      </w:r>
-    </w:p>
-    <w:p>
-      <w:pPr>
-        <w:pStyle w:val="BodyText"/>
-        <w:rPr>
-          <w:rStyle w:val="Strong"/>
-          <w:lang w:val="el-GR"/>
-        </w:rPr>
-      </w:pPr>
-    </w:p>
-    <w:p>
-      <w:pPr>
-        <w:pStyle w:val="BodyText"/>
-        <w:rPr>
-          <w:lang w:val="el-GR"/>
-        </w:rPr>
-      </w:pPr>
-      <w:r>
+      <w:r>
+        <w:t>I</w:t>
+      </w:r>
+      <w:r>
+        <w:t>,5,12,3,7,2,10,5,5,4,13,3,9,2,8,4,10</w:t>
+      </w:r>
+    </w:p>
+    <w:p>
+      <w:pPr>
+        <w:pStyle w:val="BodyText"/>
         <w:rPr>
           <w:rStyle w:val="Strong"/>
           <w:sz w:val="28"/>
-        </w:rPr>
-        <w:t>Threshold</w:t>
-      </w:r>
+          <w:lang w:val="el-GR"/>
+        </w:rPr>
+      </w:pPr>
+    </w:p>
+    <w:p>
+      <w:pPr>
+        <w:pStyle w:val="BodyText"/>
+        <w:rPr>
+          <w:lang w:val="el-GR"/>
+        </w:rPr>
+      </w:pPr>
       <w:r>
         <w:rPr>
           <w:rStyle w:val="Strong"/>
           <w:sz w:val="28"/>
           <w:lang w:val="el-GR"/>
         </w:rPr>
-        <w:t xml:space="preserve"> για κατάταξη</w:t>
-      </w:r>
-    </w:p>
-    <w:p>
-      <w:pPr>
-        <w:pStyle w:val="BodyText"/>
-        <w:rPr>
-          <w:lang w:val="el-GR"/>
-        </w:rPr>
-      </w:pPr>
-      <w:r>
-        <w:rPr>
-          <w:rStyle w:val="Strong"/>
-          <w:b w:val="0"/>
-          <w:bCs w:val="0"/>
-          <w:lang w:val="el-GR"/>
-        </w:rPr>
-        <w:t xml:space="preserve">Για την αντιστοίχηση της τιμης εξόδου του νευρωνικού δυκτίου με τις τιμές Αληθής, Ψευδής είναι </w:t>
-      </w:r>
-      <w:r>
-        <w:rPr>
-          <w:rStyle w:val="Strong"/>
-          <w:b w:val="0"/>
-          <w:bCs w:val="0"/>
-        </w:rPr>
-        <w:t>out</w:t>
-      </w:r>
-      <w:r>
-        <w:rPr>
-          <w:rStyle w:val="Strong"/>
-          <w:b w:val="0"/>
-          <w:bCs w:val="0"/>
-          <w:lang w:val="el-GR"/>
-        </w:rPr>
-        <w:t xml:space="preserve">&gt;0.75 για Ορθο και </w:t>
-      </w:r>
-      <w:r>
-        <w:rPr>
-          <w:rStyle w:val="Strong"/>
-          <w:b w:val="0"/>
-          <w:bCs w:val="0"/>
-        </w:rPr>
-        <w:t>out</w:t>
-      </w:r>
-      <w:r>
-        <w:rPr>
-          <w:rStyle w:val="Strong"/>
-          <w:b w:val="0"/>
-          <w:bCs w:val="0"/>
-          <w:lang w:val="el-GR"/>
-        </w:rPr>
-        <w:t xml:space="preserve">&lt;0.25. Πιο συγκεκριμένα για να θεωρείτε σωστή η έξοδος του δυκτιου για </w:t>
-      </w:r>
-      <w:r>
-        <w:rPr>
-          <w:rStyle w:val="Strong"/>
-          <w:b w:val="0"/>
-          <w:bCs w:val="0"/>
-        </w:rPr>
-        <w:t>target</w:t>
-      </w:r>
-      <w:r>
-        <w:rPr>
-          <w:rStyle w:val="Strong"/>
-          <w:b w:val="0"/>
-          <w:bCs w:val="0"/>
-          <w:lang w:val="el-GR"/>
-        </w:rPr>
-        <w:t xml:space="preserve"> </w:t>
-      </w:r>
-      <w:r>
-        <w:rPr>
-          <w:rStyle w:val="Strong"/>
-          <w:b w:val="0"/>
-          <w:bCs w:val="0"/>
-        </w:rPr>
-        <w:t>output</w:t>
-      </w:r>
-      <w:r>
-        <w:rPr>
-          <w:rStyle w:val="Strong"/>
-          <w:b w:val="0"/>
-          <w:bCs w:val="0"/>
-          <w:lang w:val="el-GR"/>
-        </w:rPr>
-        <w:t xml:space="preserve"> = 1 , το </w:t>
-      </w:r>
-      <w:r>
-        <w:rPr>
-          <w:rStyle w:val="Strong"/>
-          <w:b w:val="0"/>
-          <w:bCs w:val="0"/>
-        </w:rPr>
-        <w:t>actual</w:t>
-      </w:r>
-      <w:r>
-        <w:rPr>
-          <w:rStyle w:val="Strong"/>
-          <w:b w:val="0"/>
-          <w:bCs w:val="0"/>
-          <w:lang w:val="el-GR"/>
-        </w:rPr>
-        <w:t xml:space="preserve"> </w:t>
-      </w:r>
-      <w:r>
-        <w:rPr>
-          <w:rStyle w:val="Strong"/>
-          <w:b w:val="0"/>
-          <w:bCs w:val="0"/>
-        </w:rPr>
-        <w:t>output</w:t>
-      </w:r>
-      <w:r>
-        <w:rPr>
-          <w:rStyle w:val="Strong"/>
-          <w:b w:val="0"/>
-          <w:bCs w:val="0"/>
-          <w:lang w:val="el-GR"/>
-        </w:rPr>
-        <w:t xml:space="preserve"> πρέπει να είναι μεγαλύτερο του 0.75, για </w:t>
-      </w:r>
-      <w:r>
-        <w:rPr>
-          <w:rStyle w:val="Strong"/>
-          <w:b w:val="0"/>
-          <w:bCs w:val="0"/>
-        </w:rPr>
-        <w:t>target</w:t>
-      </w:r>
-      <w:r>
-        <w:rPr>
-          <w:rStyle w:val="Strong"/>
-          <w:b w:val="0"/>
-          <w:bCs w:val="0"/>
-          <w:lang w:val="el-GR"/>
-        </w:rPr>
-        <w:t xml:space="preserve"> </w:t>
-      </w:r>
-      <w:r>
-        <w:rPr>
-          <w:rStyle w:val="Strong"/>
-          <w:b w:val="0"/>
-          <w:bCs w:val="0"/>
-        </w:rPr>
-        <w:t>output</w:t>
-      </w:r>
-      <w:r>
-        <w:rPr>
-          <w:rStyle w:val="Strong"/>
-          <w:b w:val="0"/>
-          <w:bCs w:val="0"/>
-          <w:lang w:val="el-GR"/>
-        </w:rPr>
-        <w:t xml:space="preserve"> = 0, το </w:t>
-      </w:r>
-      <w:r>
-        <w:rPr>
-          <w:rStyle w:val="Strong"/>
-          <w:b w:val="0"/>
-          <w:bCs w:val="0"/>
-        </w:rPr>
-        <w:t>actual</w:t>
-      </w:r>
-      <w:r>
-        <w:rPr>
-          <w:rStyle w:val="Strong"/>
-          <w:b w:val="0"/>
-          <w:bCs w:val="0"/>
-          <w:lang w:val="el-GR"/>
-        </w:rPr>
-        <w:t xml:space="preserve"> </w:t>
-      </w:r>
-      <w:r>
-        <w:rPr>
-          <w:rStyle w:val="Strong"/>
-          <w:b w:val="0"/>
-          <w:bCs w:val="0"/>
-        </w:rPr>
-        <w:t>output</w:t>
-      </w:r>
-      <w:r>
-        <w:rPr>
-          <w:rStyle w:val="Strong"/>
-          <w:b w:val="0"/>
-          <w:bCs w:val="0"/>
-          <w:lang w:val="el-GR"/>
-        </w:rPr>
-        <w:t xml:space="preserve"> πρέπει να είνα μικρότερο του 0.25.</w:t>
-      </w:r>
-    </w:p>
-    <w:p>
-      <w:pPr>
-        <w:pStyle w:val="BodyText"/>
-        <w:rPr>
-          <w:lang w:val="el-GR"/>
-        </w:rPr>
-      </w:pPr>
-      <w:r>
-        <w:rPr>
-          <w:rStyle w:val="Strong"/>
-          <w:sz w:val="28"/>
-          <w:lang w:val="el-GR"/>
-        </w:rPr>
         <w:t>Ανάλυση Αποτελεσμάτων</w:t>
       </w:r>
     </w:p>
@@ -1756,10 +1413,13 @@
         <w:rPr>
           <w:lang w:val="el-GR"/>
         </w:rPr>
-        <w:t xml:space="preserve">Τα αποτελέσματα δείχνουν ότι το νευρωνικό δίκτυο κατάφερε να μάθει την πολύπλοκη μη-γραμμική συνάρτηση της πύλης </w:t>
-      </w:r>
-      <w:r>
-        <w:t>XOR</w:t>
+        <w:t>Τα αποτελέσματα δείχνουν ότι το νευρωνικό δίκτυο κατάφερε να μάθει</w:t>
+      </w:r>
+      <w:r>
+        <w:rPr>
+          <w:lang w:val="el-GR"/>
+        </w:rPr>
+        <w:t xml:space="preserve"> να αναγνωρίζει τα γράμματα</w:t>
       </w:r>
       <w:r>
         <w:rPr>
@@ -1774,35 +1434,20 @@
         <w:rPr>
           <w:lang w:val="el-GR"/>
         </w:rPr>
-        <w:t>. Παρατηρούμε πως συνήθως μετά απο 600 εποχές εκμάθησης κατα μέσο όρο, το δύκτιο εκπαιδεύεται επαρκώς χωρίς να κάνει λάθη, τόσο στο σύνολο της εκμάθησης όσο και του ελέγχου. Δεν φαίνεται να κολλούμε σε τοπικά ελάχιστα.</w:t>
-      </w:r>
-    </w:p>
-    <w:p>
-      <w:pPr>
-        <w:pStyle w:val="BodyText"/>
-        <w:rPr>
-          <w:rStyle w:val="Strong"/>
-          <w:lang w:val="el-GR"/>
-        </w:rPr>
-      </w:pPr>
-    </w:p>
-    <w:p>
-      <w:pPr>
-        <w:pStyle w:val="BodyText"/>
-        <w:rPr>
-          <w:rStyle w:val="Strong"/>
-          <w:lang w:val="el-GR"/>
-        </w:rPr>
-      </w:pPr>
-    </w:p>
-    <w:p>
-      <w:pPr>
-        <w:pStyle w:val="BodyText"/>
-        <w:rPr>
-          <w:rStyle w:val="Strong"/>
-          <w:lang w:val="el-GR"/>
-        </w:rPr>
-      </w:pPr>
+        <w:t xml:space="preserve">. Παρατηρούμε πως συνήθως μετά απο </w:t>
+      </w:r>
+      <w:r>
+        <w:rPr>
+          <w:lang w:val="el-GR"/>
+        </w:rPr>
+        <w:t>40</w:t>
+      </w:r>
+      <w:r>
+        <w:rPr>
+          <w:lang w:val="el-GR"/>
+        </w:rPr>
+        <w:t xml:space="preserve"> εποχές εκμάθησης κατα μέσο όρο, το δύκτιο εκπαιδεύεται επαρκώς χωρίς να κάνει λάθη, τόσο στο σύνολο της εκμάθησης όσο και του ελέγχου. Δεν φαίνεται να κολλούμε σε τοπικά ελάχιστα.</w:t>
+      </w:r>
     </w:p>
     <w:p>
       <w:pPr>
@@ -2380,7 +2025,6 @@
         <w:rPr>
           <w:noProof/>
         </w:rPr>
-        <w:lastRenderedPageBreak/>
         <w:drawing>
           <wp:anchor distT="0" distB="0" distL="0" distR="0" simplePos="0" relativeHeight="7" behindDoc="0" locked="0" layoutInCell="0" allowOverlap="1" wp14:anchorId="1E2003DE" wp14:editId="4D410D2D">
             <wp:simplePos x="0" y="0"/>
@@ -2696,73 +2340,10 @@
         <w:rPr>
           <w:lang w:val="el-GR"/>
         </w:rPr>
-        <w:t xml:space="preserve"> αντιπροσωπεύει έναν νευρώνα στο νευρωνικό δίκτυο. Οι νευρώνες είναι οι βασικές μονάδες στο δίκτυο, υπεύθυνες για την επεξεργασία των εισροών, τον υπολογισμό της </w:t>
-      </w:r>
-      <w:r>
-        <w:rPr>
-          <w:lang w:val="el-GR"/>
-        </w:rPr>
-        <w:lastRenderedPageBreak/>
-        <w:t xml:space="preserve">εξόδου και τη διάδοση του σφάλματος κατά τη διάρκεια της εκπαίδευσης. </w:t>
-      </w:r>
-      <w:r>
-        <w:t>Τα βα</w:t>
-      </w:r>
-      <w:proofErr w:type="spellStart"/>
-      <w:r>
-        <w:t>σικά</w:t>
-      </w:r>
-      <w:proofErr w:type="spellEnd"/>
-      <w:r>
-        <w:t xml:space="preserve"> χαρα</w:t>
-      </w:r>
-      <w:proofErr w:type="spellStart"/>
-      <w:r>
-        <w:t>κτηριστικά</w:t>
-      </w:r>
-      <w:proofErr w:type="spellEnd"/>
-      <w:r>
-        <w:t xml:space="preserve"> και </w:t>
-      </w:r>
-      <w:proofErr w:type="spellStart"/>
-      <w:r>
-        <w:t>μέθοδοι</w:t>
-      </w:r>
-      <w:proofErr w:type="spellEnd"/>
-      <w:r>
-        <w:t xml:space="preserve"> α</w:t>
-      </w:r>
-      <w:proofErr w:type="spellStart"/>
-      <w:r>
-        <w:t>υτής</w:t>
-      </w:r>
-      <w:proofErr w:type="spellEnd"/>
-      <w:r>
-        <w:t xml:space="preserve"> </w:t>
-      </w:r>
-      <w:proofErr w:type="spellStart"/>
-      <w:r>
-        <w:t>της</w:t>
-      </w:r>
-      <w:proofErr w:type="spellEnd"/>
-      <w:r>
-        <w:t xml:space="preserve"> </w:t>
-      </w:r>
-      <w:proofErr w:type="spellStart"/>
-      <w:r>
-        <w:t>κλάσης</w:t>
-      </w:r>
-      <w:proofErr w:type="spellEnd"/>
-      <w:r>
-        <w:t xml:space="preserve"> π</w:t>
-      </w:r>
-      <w:proofErr w:type="spellStart"/>
-      <w:r>
-        <w:t>εριλ</w:t>
-      </w:r>
-      <w:proofErr w:type="spellEnd"/>
-      <w:r>
-        <w:t>αμβάνουν:</w:t>
+        <w:t xml:space="preserve"> αντιπροσωπεύει έναν νευρώνα στο νευρωνικό δίκτυο. Οι νευρώνες είναι οι βασικές μονάδες στο δίκτυο, υπεύθυνες για την επεξεργασία των εισροών, τον υπολογισμό της εξόδου και τη διάδοση του σφάλματος κατά τη διάρκεια της εκπαίδευσης. </w:t>
+      </w:r>
+      <w:r>
+        <w:t>Τα βασικά χαρακτηριστικά και μέθοδοι αυτής της κλάσης περιλαμβάνουν:</w:t>
       </w:r>
     </w:p>
     <w:p>
@@ -2817,14 +2398,12 @@
         </w:tabs>
         <w:spacing w:after="0"/>
       </w:pPr>
-      <w:proofErr w:type="spellStart"/>
       <w:r>
         <w:rPr>
           <w:rStyle w:val="SourceText"/>
         </w:rPr>
         <w:t>connectedFromNeurons</w:t>
       </w:r>
-      <w:proofErr w:type="spellEnd"/>
       <w:r>
         <w:t>: Neurons connected as inputs to this neuron.</w:t>
       </w:r>
@@ -2841,14 +2420,12 @@
         </w:tabs>
         <w:spacing w:after="0"/>
       </w:pPr>
-      <w:proofErr w:type="spellStart"/>
       <w:r>
         <w:rPr>
           <w:rStyle w:val="SourceText"/>
         </w:rPr>
         <w:t>connectedToNeurons</w:t>
       </w:r>
-      <w:proofErr w:type="spellEnd"/>
       <w:r>
         <w:t>: Neurons connected as outputs to this neuron.</w:t>
       </w:r>
@@ -2931,14 +2508,12 @@
         </w:tabs>
         <w:spacing w:after="0"/>
       </w:pPr>
-      <w:proofErr w:type="spellStart"/>
       <w:r>
         <w:rPr>
           <w:rStyle w:val="SourceText"/>
         </w:rPr>
         <w:t>isBias</w:t>
       </w:r>
-      <w:proofErr w:type="spellEnd"/>
       <w:r>
         <w:t>: Boolean indicating whether the neuron is a bias neuron.</w:t>
       </w:r>
@@ -2955,14 +2530,12 @@
         </w:tabs>
         <w:spacing w:after="0"/>
       </w:pPr>
-      <w:proofErr w:type="spellStart"/>
       <w:r>
         <w:rPr>
           <w:rStyle w:val="SourceText"/>
         </w:rPr>
         <w:t>isOutput</w:t>
       </w:r>
-      <w:proofErr w:type="spellEnd"/>
       <w:r>
         <w:t>: Boolean indicating whether the neuron is an output neuron.</w:t>
       </w:r>
@@ -2997,19 +2570,11 @@
         </w:tabs>
         <w:spacing w:after="0"/>
       </w:pPr>
-      <w:proofErr w:type="spellStart"/>
       <w:r>
         <w:rPr>
           <w:rStyle w:val="SourceText"/>
         </w:rPr>
-        <w:t>calculateOutput</w:t>
-      </w:r>
-      <w:proofErr w:type="spellEnd"/>
-      <w:r>
-        <w:rPr>
-          <w:rStyle w:val="SourceText"/>
-        </w:rPr>
-        <w:t>()</w:t>
+        <w:t>calculateOutput()</w:t>
       </w:r>
       <w:r>
         <w:t>: Calculates the output of the neuron based on its inputs and weights.</w:t>
@@ -3027,19 +2592,11 @@
         </w:tabs>
         <w:spacing w:after="0"/>
       </w:pPr>
-      <w:proofErr w:type="spellStart"/>
       <w:r>
         <w:rPr>
           <w:rStyle w:val="SourceText"/>
         </w:rPr>
-        <w:t>calculateDelta</w:t>
-      </w:r>
-      <w:proofErr w:type="spellEnd"/>
-      <w:r>
-        <w:rPr>
-          <w:rStyle w:val="SourceText"/>
-        </w:rPr>
-        <w:t>()</w:t>
+        <w:t>calculateDelta()</w:t>
       </w:r>
       <w:r>
         <w:t>: Calculates the delta value of the neuron during backpropagation.</w:t>
@@ -3056,19 +2613,11 @@
           <w:tab w:val="left" w:pos="1418"/>
         </w:tabs>
       </w:pPr>
-      <w:proofErr w:type="spellStart"/>
       <w:r>
         <w:rPr>
           <w:rStyle w:val="SourceText"/>
         </w:rPr>
-        <w:t>updateWeights</w:t>
-      </w:r>
-      <w:proofErr w:type="spellEnd"/>
-      <w:r>
-        <w:rPr>
-          <w:rStyle w:val="SourceText"/>
-        </w:rPr>
-        <w:t>()</w:t>
+        <w:t>updateWeights()</w:t>
       </w:r>
       <w:r>
         <w:t>: Updates the weights of the neuron based on the calculated delta using a learning rate and momentum.</w:t>
@@ -3085,9 +2634,9 @@
         <w:rPr>
           <w:lang w:val="el-GR"/>
         </w:rPr>
+        <w:lastRenderedPageBreak/>
         <w:t xml:space="preserve">2. </w:t>
       </w:r>
-      <w:proofErr w:type="spellStart"/>
       <w:r>
         <w:rPr>
           <w:rStyle w:val="Strong"/>
@@ -3095,7 +2644,6 @@
         </w:rPr>
         <w:t>NeuralNetwork</w:t>
       </w:r>
-      <w:proofErr w:type="spellEnd"/>
     </w:p>
     <w:p>
       <w:pPr>
@@ -3107,48 +2655,17 @@
         </w:rPr>
         <w:t xml:space="preserve">Η κλάση </w:t>
       </w:r>
-      <w:proofErr w:type="spellStart"/>
       <w:r>
         <w:t>NeuralNetwork</w:t>
       </w:r>
-      <w:proofErr w:type="spellEnd"/>
       <w:r>
         <w:rPr>
           <w:lang w:val="el-GR"/>
         </w:rPr>
         <w:t xml:space="preserve"> αντιπροσωπεύει ολόκληρο το νευρωνικό δίκτυο. Ενορχηστρώνει τη δημιουργία στρωμάτων, σύνδεση νευρώνων, αρχικοποίηση βάρους και παρέχει μια διεπαφή για εκπαίδευση. </w:t>
       </w:r>
-      <w:proofErr w:type="spellStart"/>
-      <w:r>
-        <w:t>Οι</w:t>
-      </w:r>
-      <w:proofErr w:type="spellEnd"/>
-      <w:r>
-        <w:t xml:space="preserve"> βα</w:t>
-      </w:r>
-      <w:proofErr w:type="spellStart"/>
-      <w:r>
-        <w:t>σικές</w:t>
-      </w:r>
-      <w:proofErr w:type="spellEnd"/>
-      <w:r>
-        <w:t xml:space="preserve"> </w:t>
-      </w:r>
-      <w:proofErr w:type="spellStart"/>
-      <w:r>
-        <w:t>λειτουργίες</w:t>
-      </w:r>
-      <w:proofErr w:type="spellEnd"/>
-      <w:r>
-        <w:t xml:space="preserve"> π</w:t>
-      </w:r>
-      <w:proofErr w:type="spellStart"/>
-      <w:r>
-        <w:t>εριλ</w:t>
-      </w:r>
-      <w:proofErr w:type="spellEnd"/>
-      <w:r>
-        <w:t>αμβάνουν:</w:t>
+      <w:r>
+        <w:t>Οι βασικές λειτουργίες περιλαμβάνουν:</w:t>
       </w:r>
     </w:p>
     <w:p>
@@ -3243,19 +2760,11 @@
         </w:tabs>
         <w:spacing w:after="0"/>
       </w:pPr>
-      <w:proofErr w:type="spellStart"/>
       <w:r>
         <w:rPr>
           <w:rStyle w:val="SourceText"/>
         </w:rPr>
-        <w:t>createLayers</w:t>
-      </w:r>
-      <w:proofErr w:type="spellEnd"/>
-      <w:r>
-        <w:rPr>
-          <w:rStyle w:val="SourceText"/>
-        </w:rPr>
-        <w:t>()</w:t>
+        <w:t>createLayers()</w:t>
       </w:r>
       <w:r>
         <w:t>: Creates the layers of the neural network based on specified parameters.</w:t>
@@ -3273,19 +2782,11 @@
         </w:tabs>
         <w:spacing w:after="0"/>
       </w:pPr>
-      <w:proofErr w:type="spellStart"/>
       <w:r>
         <w:rPr>
           <w:rStyle w:val="SourceText"/>
         </w:rPr>
-        <w:t>connectLayers</w:t>
-      </w:r>
-      <w:proofErr w:type="spellEnd"/>
-      <w:r>
-        <w:rPr>
-          <w:rStyle w:val="SourceText"/>
-        </w:rPr>
-        <w:t>()</w:t>
+        <w:t>connectLayers()</w:t>
       </w:r>
       <w:r>
         <w:t>: Connects neurons in adjacent layers by establishing connections between them.</w:t>
@@ -3303,19 +2804,11 @@
         </w:tabs>
         <w:spacing w:after="0"/>
       </w:pPr>
-      <w:proofErr w:type="spellStart"/>
       <w:r>
         <w:rPr>
           <w:rStyle w:val="SourceText"/>
         </w:rPr>
-        <w:t>initializeWeights</w:t>
-      </w:r>
-      <w:proofErr w:type="spellEnd"/>
-      <w:r>
-        <w:rPr>
-          <w:rStyle w:val="SourceText"/>
-        </w:rPr>
-        <w:t>()</w:t>
+        <w:t>initializeWeights()</w:t>
       </w:r>
       <w:r>
         <w:t>: Initializes weights for connections between neurons.</w:t>
@@ -3333,19 +2826,11 @@
         </w:tabs>
         <w:spacing w:after="0"/>
       </w:pPr>
-      <w:proofErr w:type="spellStart"/>
       <w:r>
         <w:rPr>
           <w:rStyle w:val="SourceText"/>
         </w:rPr>
-        <w:t>getLayers</w:t>
-      </w:r>
-      <w:proofErr w:type="spellEnd"/>
-      <w:r>
-        <w:rPr>
-          <w:rStyle w:val="SourceText"/>
-        </w:rPr>
-        <w:t>()</w:t>
+        <w:t>getLayers()</w:t>
       </w:r>
       <w:r>
         <w:t>: Returns the layers of the neural network.</w:t>
@@ -3363,19 +2848,11 @@
         </w:tabs>
         <w:spacing w:after="0"/>
       </w:pPr>
-      <w:proofErr w:type="spellStart"/>
       <w:r>
         <w:rPr>
           <w:rStyle w:val="SourceText"/>
         </w:rPr>
-        <w:t>getLearningRate</w:t>
-      </w:r>
-      <w:proofErr w:type="spellEnd"/>
-      <w:r>
-        <w:rPr>
-          <w:rStyle w:val="SourceText"/>
-        </w:rPr>
-        <w:t>()</w:t>
+        <w:t>getLearningRate()</w:t>
       </w:r>
       <w:r>
         <w:t>: Returns the learning rate from the parameters.</w:t>
@@ -3392,19 +2869,11 @@
           <w:tab w:val="left" w:pos="1418"/>
         </w:tabs>
       </w:pPr>
-      <w:proofErr w:type="spellStart"/>
       <w:r>
         <w:rPr>
           <w:rStyle w:val="SourceText"/>
         </w:rPr>
-        <w:t>getMomentum</w:t>
-      </w:r>
-      <w:proofErr w:type="spellEnd"/>
-      <w:r>
-        <w:rPr>
-          <w:rStyle w:val="SourceText"/>
-        </w:rPr>
-        <w:t>()</w:t>
+        <w:t>getMomentum()</w:t>
       </w:r>
       <w:r>
         <w:t>: Returns the momentum from the parameters.</w:t>
@@ -3417,157 +2886,66 @@
       <w:r>
         <w:t xml:space="preserve">3. </w:t>
       </w:r>
-      <w:proofErr w:type="spellStart"/>
       <w:r>
         <w:rPr>
           <w:rStyle w:val="Strong"/>
           <w:b/>
         </w:rPr>
-        <w:t>FeedForward</w:t>
-      </w:r>
-      <w:proofErr w:type="spellEnd"/>
+        <w:t>FeedForward and BackPropagation</w:t>
+      </w:r>
+    </w:p>
+    <w:p>
+      <w:pPr>
+        <w:pStyle w:val="BodyText"/>
+        <w:rPr>
+          <w:lang w:val="el-GR"/>
+        </w:rPr>
+      </w:pPr>
+      <w:r>
+        <w:t xml:space="preserve">Αυτές είναι συναρτήσεις για την εκτέλεση των βημάτων feed forward και back propagation στο νευρωνικό δίκτυο. </w:t>
+      </w:r>
+      <w:r>
+        <w:rPr>
+          <w:lang w:val="el-GR"/>
+        </w:rPr>
+        <w:t>Διευκολύνουν το πέρασμα προς τα εμπρός για τον υπολογισμό της απόδοσης και το πέρασμα προς τα πίσω για την ενημέρωση των βαρών με βάση το σφάλμα.</w:t>
+      </w:r>
+    </w:p>
+    <w:p>
+      <w:pPr>
+        <w:pStyle w:val="Heading3"/>
+        <w:rPr>
+          <w:lang w:val="el-GR"/>
+        </w:rPr>
+      </w:pPr>
+      <w:r>
+        <w:rPr>
+          <w:lang w:val="el-GR"/>
+        </w:rPr>
+        <w:t xml:space="preserve">4. </w:t>
+      </w:r>
       <w:r>
         <w:rPr>
           <w:rStyle w:val="Strong"/>
           <w:b/>
         </w:rPr>
-        <w:t xml:space="preserve"> and </w:t>
-      </w:r>
-      <w:proofErr w:type="spellStart"/>
+        <w:t>FileReader</w:t>
+      </w:r>
       <w:r>
         <w:rPr>
           <w:rStyle w:val="Strong"/>
           <w:b/>
-        </w:rPr>
-        <w:t>BackPropagation</w:t>
-      </w:r>
-      <w:proofErr w:type="spellEnd"/>
-    </w:p>
-    <w:p>
-      <w:pPr>
-        <w:pStyle w:val="BodyText"/>
-        <w:rPr>
-          <w:lang w:val="el-GR"/>
-        </w:rPr>
-      </w:pPr>
-      <w:proofErr w:type="spellStart"/>
-      <w:r>
-        <w:t>Αυτές</w:t>
-      </w:r>
-      <w:proofErr w:type="spellEnd"/>
-      <w:r>
+          <w:lang w:val="el-GR"/>
+        </w:rPr>
         <w:t xml:space="preserve"> </w:t>
       </w:r>
-      <w:proofErr w:type="spellStart"/>
-      <w:r>
-        <w:t>είν</w:t>
-      </w:r>
-      <w:proofErr w:type="spellEnd"/>
-      <w:r>
-        <w:t xml:space="preserve">αι </w:t>
-      </w:r>
-      <w:proofErr w:type="spellStart"/>
-      <w:r>
-        <w:t>συν</w:t>
-      </w:r>
-      <w:proofErr w:type="spellEnd"/>
-      <w:r>
-        <w:t xml:space="preserve">αρτήσεις </w:t>
-      </w:r>
-      <w:proofErr w:type="spellStart"/>
-      <w:r>
-        <w:t>γι</w:t>
-      </w:r>
-      <w:proofErr w:type="spellEnd"/>
-      <w:r>
-        <w:t xml:space="preserve">α </w:t>
-      </w:r>
-      <w:proofErr w:type="spellStart"/>
-      <w:r>
-        <w:t>την</w:t>
-      </w:r>
-      <w:proofErr w:type="spellEnd"/>
-      <w:r>
-        <w:t xml:space="preserve"> </w:t>
-      </w:r>
-      <w:proofErr w:type="spellStart"/>
-      <w:r>
-        <w:t>εκτέλεση</w:t>
-      </w:r>
-      <w:proofErr w:type="spellEnd"/>
-      <w:r>
-        <w:t xml:space="preserve"> </w:t>
-      </w:r>
-      <w:proofErr w:type="spellStart"/>
-      <w:r>
-        <w:t>των</w:t>
-      </w:r>
-      <w:proofErr w:type="spellEnd"/>
-      <w:r>
-        <w:t xml:space="preserve"> β</w:t>
-      </w:r>
-      <w:proofErr w:type="spellStart"/>
-      <w:r>
-        <w:t>ημάτων</w:t>
-      </w:r>
-      <w:proofErr w:type="spellEnd"/>
-      <w:r>
-        <w:t xml:space="preserve"> feed forward και back propagation </w:t>
-      </w:r>
-      <w:proofErr w:type="spellStart"/>
-      <w:r>
-        <w:t>στο</w:t>
-      </w:r>
-      <w:proofErr w:type="spellEnd"/>
-      <w:r>
-        <w:t xml:space="preserve"> </w:t>
-      </w:r>
-      <w:proofErr w:type="spellStart"/>
-      <w:r>
-        <w:t>νευρωνικό</w:t>
-      </w:r>
-      <w:proofErr w:type="spellEnd"/>
-      <w:r>
-        <w:t xml:space="preserve"> </w:t>
-      </w:r>
-      <w:proofErr w:type="spellStart"/>
-      <w:r>
-        <w:t>δίκτυο</w:t>
-      </w:r>
-      <w:proofErr w:type="spellEnd"/>
-      <w:r>
-        <w:t xml:space="preserve">. </w:t>
-      </w:r>
-      <w:r>
-        <w:rPr>
-          <w:lang w:val="el-GR"/>
-        </w:rPr>
-        <w:t>Διευκολύνουν το πέρασμα προς τα εμπρός για τον υπολογισμό της απόδοσης και το πέρασμα προς τα πίσω για την ενημέρωση των βαρών με βάση το σφάλμα.</w:t>
-      </w:r>
-    </w:p>
-    <w:p>
-      <w:pPr>
-        <w:pStyle w:val="Heading3"/>
-        <w:rPr>
-          <w:lang w:val="el-GR"/>
-        </w:rPr>
-      </w:pPr>
-      <w:r>
-        <w:rPr>
-          <w:lang w:val="el-GR"/>
-        </w:rPr>
-        <w:lastRenderedPageBreak/>
-        <w:t xml:space="preserve">4. </w:t>
-      </w:r>
-      <w:proofErr w:type="spellStart"/>
       <w:r>
         <w:rPr>
           <w:rStyle w:val="Strong"/>
           <w:b/>
         </w:rPr>
-        <w:t>FileReader</w:t>
-      </w:r>
-      <w:proofErr w:type="spellEnd"/>
+        <w:t>and</w:t>
+      </w:r>
       <w:r>
         <w:rPr>
           <w:rStyle w:val="Strong"/>
@@ -3581,25 +2959,8 @@
           <w:rStyle w:val="Strong"/>
           <w:b/>
         </w:rPr>
-        <w:t>and</w:t>
-      </w:r>
-      <w:r>
-        <w:rPr>
-          <w:rStyle w:val="Strong"/>
-          <w:b/>
-          <w:lang w:val="el-GR"/>
-        </w:rPr>
-        <w:t xml:space="preserve"> </w:t>
-      </w:r>
-      <w:proofErr w:type="spellStart"/>
-      <w:r>
-        <w:rPr>
-          <w:rStyle w:val="Strong"/>
-          <w:b/>
-        </w:rPr>
         <w:t>FileWriter</w:t>
       </w:r>
-      <w:proofErr w:type="spellEnd"/>
     </w:p>
     <w:p>
       <w:pPr>

</xml_diff>